<commit_message>
Add screen snips of ERDs; Add Relational Diagram; Add completed report; Add excel of relational diagram
</commit_message>
<xml_diff>
--- a/Projects/Part1/project_part1-ThangNguyen.docx
+++ b/Projects/Part1/project_part1-ThangNguyen.docx
@@ -145,7 +145,21 @@
           <w:sz w:val="24"/>
           <w:szCs w:val="24"/>
         </w:rPr>
-        <w:t xml:space="preserve"> Implementation will be done in part 2.</w:t>
+        <w:t xml:space="preserve"> Implementation will be done in</w:t>
+      </w:r>
+      <w:r>
+        <w:rPr>
+          <w:sz w:val="24"/>
+          <w:szCs w:val="24"/>
+        </w:rPr>
+        <w:tab/>
+      </w:r>
+      <w:r>
+        <w:rPr>
+          <w:sz w:val="24"/>
+          <w:szCs w:val="24"/>
+        </w:rPr>
+        <w:t xml:space="preserve"> part 2.</w:t>
       </w:r>
     </w:p>
     <w:p>
@@ -593,7 +607,14 @@
           <w:sz w:val="24"/>
           <w:szCs w:val="24"/>
         </w:rPr>
-        <w:t>Name</w:t>
+        <w:t>Name (30 byte character string), address (40 byte character string)</w:t>
+      </w:r>
+      <w:r>
+        <w:rPr>
+          <w:sz w:val="24"/>
+          <w:szCs w:val="24"/>
+        </w:rPr>
+        <w:t>, license#</w:t>
       </w:r>
       <w:r>
         <w:rPr>
@@ -602,50 +623,6 @@
         </w:rPr>
         <w:t xml:space="preserve"> (</w:t>
       </w:r>
-      <w:proofErr w:type="gramStart"/>
-      <w:r>
-        <w:rPr>
-          <w:sz w:val="24"/>
-          <w:szCs w:val="24"/>
-        </w:rPr>
-        <w:t>3</w:t>
-      </w:r>
-      <w:r>
-        <w:rPr>
-          <w:sz w:val="24"/>
-          <w:szCs w:val="24"/>
-        </w:rPr>
-        <w:t>0 byte</w:t>
-      </w:r>
-      <w:proofErr w:type="gramEnd"/>
-      <w:r>
-        <w:rPr>
-          <w:sz w:val="24"/>
-          <w:szCs w:val="24"/>
-        </w:rPr>
-        <w:t xml:space="preserve"> character string), addres</w:t>
-      </w:r>
-      <w:r>
-        <w:rPr>
-          <w:sz w:val="24"/>
-          <w:szCs w:val="24"/>
-        </w:rPr>
-        <w:t>s (4</w:t>
-      </w:r>
-      <w:r>
-        <w:rPr>
-          <w:sz w:val="24"/>
-          <w:szCs w:val="24"/>
-        </w:rPr>
-        <w:t>0 byte character string), license#</w:t>
-      </w:r>
-      <w:r>
-        <w:rPr>
-          <w:sz w:val="24"/>
-          <w:szCs w:val="24"/>
-        </w:rPr>
-        <w:t xml:space="preserve"> (</w:t>
-      </w:r>
       <w:r>
         <w:rPr>
           <w:sz w:val="24"/>
@@ -763,7 +740,6 @@
     </w:p>
     <w:p>
       <w:pPr>
-        <w:jc w:val="both"/>
         <w:rPr>
           <w:b/>
           <w:sz w:val="24"/>
@@ -776,6 +752,25 @@
           <w:sz w:val="24"/>
           <w:szCs w:val="24"/>
         </w:rPr>
+        <w:br w:type="page"/>
+      </w:r>
+    </w:p>
+    <w:p>
+      <w:pPr>
+        <w:jc w:val="both"/>
+        <w:rPr>
+          <w:b/>
+          <w:sz w:val="24"/>
+          <w:szCs w:val="24"/>
+        </w:rPr>
+      </w:pPr>
+      <w:r>
+        <w:rPr>
+          <w:b/>
+          <w:sz w:val="24"/>
+          <w:szCs w:val="24"/>
+        </w:rPr>
+        <w:lastRenderedPageBreak/>
         <w:t>Tasks:</w:t>
       </w:r>
     </w:p>
@@ -874,7 +869,7 @@
       <w:pPr>
         <w:pStyle w:val="ListParagraph"/>
         <w:numPr>
-          <w:ilvl w:val="0"/>
+          <w:ilvl w:val="1"/>
           <w:numId w:val="10"/>
         </w:numPr>
         <w:jc w:val="both"/>
@@ -887,58 +882,431 @@
       <w:r>
         <w:rPr>
           <w:rFonts w:ascii="Times New Roman" w:hAnsi="Times New Roman"/>
-          <w:sz w:val="24"/>
-          <w:szCs w:val="24"/>
-        </w:rPr>
-        <w:t>Given your ER diagram</w:t>
-      </w:r>
-      <w:r>
-        <w:rPr>
-          <w:rFonts w:ascii="Times New Roman" w:hAnsi="Times New Roman"/>
-          <w:sz w:val="24"/>
-          <w:szCs w:val="24"/>
-        </w:rPr>
-        <w:t>,</w:t>
-      </w:r>
-      <w:r>
-        <w:rPr>
-          <w:rFonts w:ascii="Times New Roman" w:hAnsi="Times New Roman"/>
-          <w:sz w:val="24"/>
-          <w:szCs w:val="24"/>
-        </w:rPr>
-        <w:t xml:space="preserve"> provide an initial </w:t>
-      </w:r>
-      <w:r>
-        <w:rPr>
-          <w:rFonts w:ascii="Times New Roman" w:hAnsi="Times New Roman"/>
-          <w:sz w:val="24"/>
-          <w:szCs w:val="24"/>
-        </w:rPr>
-        <w:t>description</w:t>
-      </w:r>
-      <w:r>
-        <w:rPr>
-          <w:rFonts w:ascii="Times New Roman" w:hAnsi="Times New Roman"/>
-          <w:sz w:val="24"/>
-          <w:szCs w:val="24"/>
-        </w:rPr>
-        <w:t xml:space="preserve"> of </w:t>
-      </w:r>
-      <w:r>
-        <w:rPr>
-          <w:rFonts w:ascii="Times New Roman" w:hAnsi="Times New Roman"/>
-          <w:sz w:val="24"/>
-          <w:szCs w:val="24"/>
-        </w:rPr>
-        <w:t>the tables you plan to create, id</w:t>
-      </w:r>
-      <w:r>
-        <w:rPr>
-          <w:rFonts w:ascii="Times New Roman" w:hAnsi="Times New Roman"/>
-          <w:sz w:val="24"/>
-          <w:szCs w:val="24"/>
-        </w:rPr>
-        <w:t>entifying keys and foreign keys (i.e. an initial relational schema)</w:t>
+          <w:noProof/>
+          <w:sz w:val="24"/>
+          <w:szCs w:val="24"/>
+        </w:rPr>
+        <w:drawing>
+          <wp:inline distT="0" distB="0" distL="0" distR="0" wp14:anchorId="32663646" wp14:editId="0790B3A3">
+            <wp:extent cx="5414645" cy="3607316"/>
+            <wp:effectExtent l="0" t="0" r="0" b="0"/>
+            <wp:docPr id="3" name="Picture 3"/>
+            <wp:cNvGraphicFramePr>
+              <a:graphicFrameLocks xmlns:a="http://schemas.openxmlformats.org/drawingml/2006/main" noChangeAspect="1"/>
+            </wp:cNvGraphicFramePr>
+            <a:graphic xmlns:a="http://schemas.openxmlformats.org/drawingml/2006/main">
+              <a:graphicData uri="http://schemas.openxmlformats.org/drawingml/2006/picture">
+                <pic:pic xmlns:pic="http://schemas.openxmlformats.org/drawingml/2006/picture">
+                  <pic:nvPicPr>
+                    <pic:cNvPr id="0" name="Picture 2"/>
+                    <pic:cNvPicPr>
+                      <a:picLocks noChangeAspect="1" noChangeArrowheads="1"/>
+                    </pic:cNvPicPr>
+                  </pic:nvPicPr>
+                  <pic:blipFill>
+                    <a:blip r:embed="rId7" cstate="print">
+                      <a:extLst>
+                        <a:ext uri="{28A0092B-C50C-407E-A947-70E740481C1C}">
+                          <a14:useLocalDpi xmlns:a14="http://schemas.microsoft.com/office/drawing/2010/main" val="0"/>
+                        </a:ext>
+                      </a:extLst>
+                    </a:blip>
+                    <a:srcRect/>
+                    <a:stretch>
+                      <a:fillRect/>
+                    </a:stretch>
+                  </pic:blipFill>
+                  <pic:spPr bwMode="auto">
+                    <a:xfrm>
+                      <a:off x="0" y="0"/>
+                      <a:ext cx="5416810" cy="3608758"/>
+                    </a:xfrm>
+                    <a:prstGeom prst="rect">
+                      <a:avLst/>
+                    </a:prstGeom>
+                    <a:noFill/>
+                    <a:ln>
+                      <a:noFill/>
+                    </a:ln>
+                  </pic:spPr>
+                </pic:pic>
+              </a:graphicData>
+            </a:graphic>
+          </wp:inline>
+        </w:drawing>
+      </w:r>
+    </w:p>
+    <w:p>
+      <w:pPr>
+        <w:pStyle w:val="ListParagraph"/>
+        <w:numPr>
+          <w:ilvl w:val="1"/>
+          <w:numId w:val="10"/>
+        </w:numPr>
+        <w:jc w:val="both"/>
+        <w:rPr>
+          <w:rFonts w:ascii="Times New Roman" w:hAnsi="Times New Roman"/>
+          <w:sz w:val="24"/>
+          <w:szCs w:val="24"/>
+        </w:rPr>
+      </w:pPr>
+      <w:r>
+        <w:rPr>
+          <w:rFonts w:ascii="Times New Roman" w:hAnsi="Times New Roman"/>
+          <w:sz w:val="24"/>
+          <w:szCs w:val="24"/>
+        </w:rPr>
+        <w:t>Additions:</w:t>
+      </w:r>
+    </w:p>
+    <w:p>
+      <w:pPr>
+        <w:pStyle w:val="ListParagraph"/>
+        <w:numPr>
+          <w:ilvl w:val="2"/>
+          <w:numId w:val="10"/>
+        </w:numPr>
+        <w:jc w:val="both"/>
+        <w:rPr>
+          <w:rFonts w:ascii="Times New Roman" w:hAnsi="Times New Roman"/>
+          <w:sz w:val="24"/>
+          <w:szCs w:val="24"/>
+        </w:rPr>
+      </w:pPr>
+      <w:r>
+        <w:rPr>
+          <w:rFonts w:ascii="Times New Roman" w:hAnsi="Times New Roman"/>
+          <w:sz w:val="24"/>
+          <w:szCs w:val="24"/>
+        </w:rPr>
+        <w:t>Inspection</w:t>
+      </w:r>
+    </w:p>
+    <w:p>
+      <w:pPr>
+        <w:pStyle w:val="ListParagraph"/>
+        <w:numPr>
+          <w:ilvl w:val="3"/>
+          <w:numId w:val="10"/>
+        </w:numPr>
+        <w:ind w:left="2520"/>
+        <w:jc w:val="both"/>
+        <w:rPr>
+          <w:rFonts w:ascii="Times New Roman" w:hAnsi="Times New Roman"/>
+          <w:sz w:val="24"/>
+          <w:szCs w:val="24"/>
+        </w:rPr>
+      </w:pPr>
+      <w:r>
+        <w:rPr>
+          <w:rFonts w:ascii="Times New Roman" w:hAnsi="Times New Roman"/>
+          <w:sz w:val="24"/>
+          <w:szCs w:val="24"/>
+        </w:rPr>
+        <w:t>InspectionID – Identifies an inspection, primary ke</w:t>
+      </w:r>
+      <w:r>
+        <w:rPr>
+          <w:rFonts w:ascii="Times New Roman" w:hAnsi="Times New Roman"/>
+          <w:sz w:val="24"/>
+          <w:szCs w:val="24"/>
+        </w:rPr>
+        <w:t>y</w:t>
+      </w:r>
+    </w:p>
+    <w:p>
+      <w:pPr>
+        <w:pStyle w:val="ListParagraph"/>
+        <w:numPr>
+          <w:ilvl w:val="3"/>
+          <w:numId w:val="10"/>
+        </w:numPr>
+        <w:jc w:val="both"/>
+        <w:rPr>
+          <w:rFonts w:ascii="Times New Roman" w:hAnsi="Times New Roman"/>
+          <w:sz w:val="24"/>
+          <w:szCs w:val="24"/>
+        </w:rPr>
+      </w:pPr>
+      <w:r>
+        <w:rPr>
+          <w:rFonts w:ascii="Times New Roman" w:hAnsi="Times New Roman"/>
+          <w:sz w:val="24"/>
+          <w:szCs w:val="24"/>
+        </w:rPr>
+        <w:t>InspectionData</w:t>
+      </w:r>
+    </w:p>
+    <w:p>
+      <w:pPr>
+        <w:pStyle w:val="ListParagraph"/>
+        <w:numPr>
+          <w:ilvl w:val="4"/>
+          <w:numId w:val="10"/>
+        </w:numPr>
+        <w:jc w:val="both"/>
+        <w:rPr>
+          <w:rFonts w:ascii="Times New Roman" w:hAnsi="Times New Roman"/>
+          <w:sz w:val="24"/>
+          <w:szCs w:val="24"/>
+        </w:rPr>
+      </w:pPr>
+      <w:r>
+        <w:rPr>
+          <w:rFonts w:ascii="Times New Roman" w:hAnsi="Times New Roman"/>
+          <w:sz w:val="24"/>
+          <w:szCs w:val="24"/>
+        </w:rPr>
+        <w:t xml:space="preserve">Weak entity </w:t>
+      </w:r>
+    </w:p>
+    <w:p>
+      <w:pPr>
+        <w:pStyle w:val="ListParagraph"/>
+        <w:numPr>
+          <w:ilvl w:val="4"/>
+          <w:numId w:val="10"/>
+        </w:numPr>
+        <w:jc w:val="both"/>
+        <w:rPr>
+          <w:rFonts w:ascii="Times New Roman" w:hAnsi="Times New Roman"/>
+          <w:sz w:val="24"/>
+          <w:szCs w:val="24"/>
+        </w:rPr>
+      </w:pPr>
+      <w:r>
+        <w:rPr>
+          <w:rFonts w:ascii="Times New Roman" w:hAnsi="Times New Roman"/>
+          <w:sz w:val="24"/>
+          <w:szCs w:val="24"/>
+        </w:rPr>
+        <w:t>InspectionID – Weak key to refer to Inspection.InspectionID</w:t>
+      </w:r>
+    </w:p>
+    <w:p>
+      <w:pPr>
+        <w:pStyle w:val="ListParagraph"/>
+        <w:numPr>
+          <w:ilvl w:val="4"/>
+          <w:numId w:val="10"/>
+        </w:numPr>
+        <w:ind w:left="2160"/>
+        <w:jc w:val="both"/>
+        <w:rPr>
+          <w:rFonts w:ascii="Times New Roman" w:hAnsi="Times New Roman"/>
+          <w:sz w:val="24"/>
+          <w:szCs w:val="24"/>
+        </w:rPr>
+      </w:pPr>
+      <w:r>
+        <w:rPr>
+          <w:rFonts w:ascii="Times New Roman" w:hAnsi="Times New Roman"/>
+          <w:sz w:val="24"/>
+          <w:szCs w:val="24"/>
+        </w:rPr>
+        <w:t>InspectionResult – To be derived from InspectionData.Score</w:t>
+      </w:r>
+    </w:p>
+    <w:p>
+      <w:pPr>
+        <w:pStyle w:val="ListParagraph"/>
+        <w:numPr>
+          <w:ilvl w:val="2"/>
+          <w:numId w:val="10"/>
+        </w:numPr>
+        <w:jc w:val="both"/>
+        <w:rPr>
+          <w:rFonts w:ascii="Times New Roman" w:hAnsi="Times New Roman"/>
+          <w:sz w:val="24"/>
+          <w:szCs w:val="24"/>
+        </w:rPr>
+      </w:pPr>
+      <w:r>
+        <w:rPr>
+          <w:rFonts w:ascii="Times New Roman" w:hAnsi="Times New Roman"/>
+          <w:sz w:val="24"/>
+          <w:szCs w:val="24"/>
+        </w:rPr>
+        <w:t>Builder</w:t>
+      </w:r>
+    </w:p>
+    <w:p>
+      <w:pPr>
+        <w:pStyle w:val="ListParagraph"/>
+        <w:numPr>
+          <w:ilvl w:val="3"/>
+          <w:numId w:val="10"/>
+        </w:numPr>
+        <w:jc w:val="both"/>
+        <w:rPr>
+          <w:rFonts w:ascii="Times New Roman" w:hAnsi="Times New Roman"/>
+          <w:sz w:val="24"/>
+          <w:szCs w:val="24"/>
+        </w:rPr>
+      </w:pPr>
+      <w:r>
+        <w:rPr>
+          <w:rFonts w:ascii="Times New Roman" w:hAnsi="Times New Roman"/>
+          <w:sz w:val="24"/>
+          <w:szCs w:val="24"/>
+        </w:rPr>
+        <w:t>InspectionOrderID – Identifies which inspection was requisitioned, primary key</w:t>
+      </w:r>
+    </w:p>
+    <w:p>
+      <w:pPr>
+        <w:pStyle w:val="ListParagraph"/>
+        <w:numPr>
+          <w:ilvl w:val="2"/>
+          <w:numId w:val="10"/>
+        </w:numPr>
+        <w:jc w:val="both"/>
+        <w:rPr>
+          <w:rFonts w:ascii="Times New Roman" w:hAnsi="Times New Roman"/>
+          <w:sz w:val="24"/>
+          <w:szCs w:val="24"/>
+        </w:rPr>
+      </w:pPr>
+      <w:r>
+        <w:rPr>
+          <w:rFonts w:ascii="Times New Roman" w:hAnsi="Times New Roman"/>
+          <w:sz w:val="24"/>
+          <w:szCs w:val="24"/>
+        </w:rPr>
+        <w:t xml:space="preserve">Building – new </w:t>
+      </w:r>
+      <w:r>
+        <w:rPr>
+          <w:rFonts w:ascii="Times New Roman" w:hAnsi="Times New Roman"/>
+          <w:sz w:val="24"/>
+          <w:szCs w:val="24"/>
+        </w:rPr>
+        <w:t xml:space="preserve">weak </w:t>
+      </w:r>
+      <w:r>
+        <w:rPr>
+          <w:rFonts w:ascii="Times New Roman" w:hAnsi="Times New Roman"/>
+          <w:sz w:val="24"/>
+          <w:szCs w:val="24"/>
+        </w:rPr>
+        <w:t>entity</w:t>
+      </w:r>
+    </w:p>
+    <w:p>
+      <w:pPr>
+        <w:pStyle w:val="ListParagraph"/>
+        <w:numPr>
+          <w:ilvl w:val="3"/>
+          <w:numId w:val="10"/>
+        </w:numPr>
+        <w:jc w:val="both"/>
+        <w:rPr>
+          <w:rFonts w:ascii="Times New Roman" w:hAnsi="Times New Roman"/>
+          <w:sz w:val="24"/>
+          <w:szCs w:val="24"/>
+        </w:rPr>
+      </w:pPr>
+      <w:r>
+        <w:rPr>
+          <w:rFonts w:ascii="Times New Roman" w:hAnsi="Times New Roman"/>
+          <w:sz w:val="24"/>
+          <w:szCs w:val="24"/>
+        </w:rPr>
+        <w:t>BuilderID – Identifies which</w:t>
+      </w:r>
+      <w:r>
+        <w:rPr>
+          <w:rFonts w:ascii="Times New Roman" w:hAnsi="Times New Roman"/>
+          <w:sz w:val="24"/>
+          <w:szCs w:val="24"/>
+        </w:rPr>
+        <w:t xml:space="preserve"> Builder worked on the Building, </w:t>
+      </w:r>
+      <w:r>
+        <w:rPr>
+          <w:rFonts w:ascii="Times New Roman" w:hAnsi="Times New Roman"/>
+          <w:sz w:val="24"/>
+          <w:szCs w:val="24"/>
+        </w:rPr>
+        <w:t>partial</w:t>
+      </w:r>
+      <w:r>
+        <w:rPr>
+          <w:rFonts w:ascii="Times New Roman" w:hAnsi="Times New Roman"/>
+          <w:sz w:val="24"/>
+          <w:szCs w:val="24"/>
+        </w:rPr>
+        <w:t xml:space="preserve"> key</w:t>
+      </w:r>
+      <w:r>
+        <w:rPr>
+          <w:rFonts w:ascii="Times New Roman" w:hAnsi="Times New Roman"/>
+          <w:sz w:val="24"/>
+          <w:szCs w:val="24"/>
+        </w:rPr>
+        <w:t xml:space="preserve"> to foreign key with Builder.LicenseID</w:t>
+      </w:r>
+    </w:p>
+    <w:p>
+      <w:pPr>
+        <w:pStyle w:val="ListParagraph"/>
+        <w:numPr>
+          <w:ilvl w:val="3"/>
+          <w:numId w:val="10"/>
+        </w:numPr>
+        <w:jc w:val="both"/>
+        <w:rPr>
+          <w:rFonts w:ascii="Times New Roman" w:hAnsi="Times New Roman"/>
+          <w:sz w:val="24"/>
+          <w:szCs w:val="24"/>
+        </w:rPr>
+      </w:pPr>
+      <w:r>
+        <w:rPr>
+          <w:rFonts w:ascii="Times New Roman" w:hAnsi="Times New Roman"/>
+          <w:sz w:val="24"/>
+          <w:szCs w:val="24"/>
+        </w:rPr>
+        <w:t>Address</w:t>
+      </w:r>
+    </w:p>
+    <w:p>
+      <w:pPr>
+        <w:pStyle w:val="ListParagraph"/>
+        <w:numPr>
+          <w:ilvl w:val="3"/>
+          <w:numId w:val="10"/>
+        </w:numPr>
+        <w:jc w:val="both"/>
+        <w:rPr>
+          <w:rFonts w:ascii="Times New Roman" w:hAnsi="Times New Roman"/>
+          <w:sz w:val="24"/>
+          <w:szCs w:val="24"/>
+        </w:rPr>
+      </w:pPr>
+      <w:r>
+        <w:rPr>
+          <w:rFonts w:ascii="Times New Roman" w:hAnsi="Times New Roman"/>
+          <w:sz w:val="24"/>
+          <w:szCs w:val="24"/>
+        </w:rPr>
+        <w:t>InspectionRecordID – Identifies which Inspection is attached to the Building, to be foreign key’d to Inspection.InspectionID</w:t>
+      </w:r>
+    </w:p>
+    <w:p>
+      <w:pPr>
+        <w:rPr>
+          <w:rFonts w:eastAsia="Calibri"/>
+          <w:sz w:val="24"/>
+          <w:szCs w:val="24"/>
+        </w:rPr>
+      </w:pPr>
+      <w:r>
+        <w:rPr>
+          <w:sz w:val="24"/>
+          <w:szCs w:val="24"/>
+        </w:rPr>
+        <w:br w:type="page"/>
       </w:r>
     </w:p>
     <w:p>
@@ -961,6 +1329,288 @@
           <w:sz w:val="24"/>
           <w:szCs w:val="24"/>
         </w:rPr>
+        <w:lastRenderedPageBreak/>
+        <w:t>Given your ER diagram</w:t>
+      </w:r>
+      <w:r>
+        <w:rPr>
+          <w:rFonts w:ascii="Times New Roman" w:hAnsi="Times New Roman"/>
+          <w:sz w:val="24"/>
+          <w:szCs w:val="24"/>
+        </w:rPr>
+        <w:t>,</w:t>
+      </w:r>
+      <w:r>
+        <w:rPr>
+          <w:rFonts w:ascii="Times New Roman" w:hAnsi="Times New Roman"/>
+          <w:sz w:val="24"/>
+          <w:szCs w:val="24"/>
+        </w:rPr>
+        <w:t xml:space="preserve"> provide an initial </w:t>
+      </w:r>
+      <w:r>
+        <w:rPr>
+          <w:rFonts w:ascii="Times New Roman" w:hAnsi="Times New Roman"/>
+          <w:sz w:val="24"/>
+          <w:szCs w:val="24"/>
+        </w:rPr>
+        <w:t>description</w:t>
+      </w:r>
+      <w:r>
+        <w:rPr>
+          <w:rFonts w:ascii="Times New Roman" w:hAnsi="Times New Roman"/>
+          <w:sz w:val="24"/>
+          <w:szCs w:val="24"/>
+        </w:rPr>
+        <w:t xml:space="preserve"> of </w:t>
+      </w:r>
+      <w:r>
+        <w:rPr>
+          <w:rFonts w:ascii="Times New Roman" w:hAnsi="Times New Roman"/>
+          <w:sz w:val="24"/>
+          <w:szCs w:val="24"/>
+        </w:rPr>
+        <w:t>the tables you plan to create, id</w:t>
+      </w:r>
+      <w:r>
+        <w:rPr>
+          <w:rFonts w:ascii="Times New Roman" w:hAnsi="Times New Roman"/>
+          <w:sz w:val="24"/>
+          <w:szCs w:val="24"/>
+        </w:rPr>
+        <w:t>entifying keys and foreign keys (i.e. an initial relational schema)</w:t>
+      </w:r>
+    </w:p>
+    <w:p>
+      <w:pPr>
+        <w:pStyle w:val="ListParagraph"/>
+        <w:numPr>
+          <w:ilvl w:val="1"/>
+          <w:numId w:val="10"/>
+        </w:numPr>
+        <w:jc w:val="both"/>
+        <w:rPr>
+          <w:rFonts w:ascii="Times New Roman" w:hAnsi="Times New Roman"/>
+          <w:sz w:val="24"/>
+          <w:szCs w:val="24"/>
+        </w:rPr>
+      </w:pPr>
+      <w:r>
+        <w:rPr>
+          <w:rFonts w:ascii="Times New Roman" w:hAnsi="Times New Roman"/>
+          <w:noProof/>
+          <w:sz w:val="24"/>
+          <w:szCs w:val="24"/>
+        </w:rPr>
+        <w:drawing>
+          <wp:inline distT="0" distB="0" distL="0" distR="0" wp14:anchorId="6364EFB6" wp14:editId="183E6185">
+            <wp:extent cx="5143500" cy="2232600"/>
+            <wp:effectExtent l="0" t="0" r="0" b="0"/>
+            <wp:docPr id="5" name="Picture 5"/>
+            <wp:cNvGraphicFramePr>
+              <a:graphicFrameLocks xmlns:a="http://schemas.openxmlformats.org/drawingml/2006/main" noChangeAspect="1"/>
+            </wp:cNvGraphicFramePr>
+            <a:graphic xmlns:a="http://schemas.openxmlformats.org/drawingml/2006/main">
+              <a:graphicData uri="http://schemas.openxmlformats.org/drawingml/2006/picture">
+                <pic:pic xmlns:pic="http://schemas.openxmlformats.org/drawingml/2006/picture">
+                  <pic:nvPicPr>
+                    <pic:cNvPr id="0" name="Picture 4"/>
+                    <pic:cNvPicPr>
+                      <a:picLocks noChangeAspect="1" noChangeArrowheads="1"/>
+                    </pic:cNvPicPr>
+                  </pic:nvPicPr>
+                  <pic:blipFill>
+                    <a:blip r:embed="rId8">
+                      <a:extLst>
+                        <a:ext uri="{28A0092B-C50C-407E-A947-70E740481C1C}">
+                          <a14:useLocalDpi xmlns:a14="http://schemas.microsoft.com/office/drawing/2010/main" val="0"/>
+                        </a:ext>
+                      </a:extLst>
+                    </a:blip>
+                    <a:srcRect/>
+                    <a:stretch>
+                      <a:fillRect/>
+                    </a:stretch>
+                  </pic:blipFill>
+                  <pic:spPr bwMode="auto">
+                    <a:xfrm>
+                      <a:off x="0" y="0"/>
+                      <a:ext cx="5156541" cy="2238260"/>
+                    </a:xfrm>
+                    <a:prstGeom prst="rect">
+                      <a:avLst/>
+                    </a:prstGeom>
+                    <a:noFill/>
+                    <a:ln>
+                      <a:noFill/>
+                    </a:ln>
+                  </pic:spPr>
+                </pic:pic>
+              </a:graphicData>
+            </a:graphic>
+          </wp:inline>
+        </w:drawing>
+      </w:r>
+    </w:p>
+    <w:p>
+      <w:pPr>
+        <w:pStyle w:val="ListParagraph"/>
+        <w:numPr>
+          <w:ilvl w:val="1"/>
+          <w:numId w:val="10"/>
+        </w:numPr>
+        <w:jc w:val="both"/>
+        <w:rPr>
+          <w:rFonts w:ascii="Times New Roman" w:hAnsi="Times New Roman"/>
+          <w:sz w:val="24"/>
+          <w:szCs w:val="24"/>
+        </w:rPr>
+      </w:pPr>
+      <w:r>
+        <w:rPr>
+          <w:rFonts w:ascii="Times New Roman" w:hAnsi="Times New Roman"/>
+          <w:sz w:val="24"/>
+          <w:szCs w:val="24"/>
+        </w:rPr>
+        <w:t>Builder – This will represent a Builder having primary key of LicenseID and using InsepctionRecordOrderID as foreign key reference to Inspection.InspectionID to represent the “Orders” relationship.</w:t>
+      </w:r>
+    </w:p>
+    <w:p>
+      <w:pPr>
+        <w:pStyle w:val="ListParagraph"/>
+        <w:numPr>
+          <w:ilvl w:val="1"/>
+          <w:numId w:val="10"/>
+        </w:numPr>
+        <w:jc w:val="both"/>
+        <w:rPr>
+          <w:rFonts w:ascii="Times New Roman" w:hAnsi="Times New Roman"/>
+          <w:sz w:val="24"/>
+          <w:szCs w:val="24"/>
+        </w:rPr>
+      </w:pPr>
+      <w:r>
+        <w:rPr>
+          <w:rFonts w:ascii="Times New Roman" w:hAnsi="Times New Roman"/>
+          <w:sz w:val="24"/>
+          <w:szCs w:val="24"/>
+        </w:rPr>
+        <w:t>Building – This will represent a Building having only a foreign key reference of BuilderID to Builder.LicenseID as the primary key to represent the “Builds” relationship.</w:t>
+      </w:r>
+    </w:p>
+    <w:p>
+      <w:pPr>
+        <w:pStyle w:val="ListParagraph"/>
+        <w:numPr>
+          <w:ilvl w:val="1"/>
+          <w:numId w:val="10"/>
+        </w:numPr>
+        <w:jc w:val="both"/>
+        <w:rPr>
+          <w:rFonts w:ascii="Times New Roman" w:hAnsi="Times New Roman"/>
+          <w:sz w:val="24"/>
+          <w:szCs w:val="24"/>
+        </w:rPr>
+      </w:pPr>
+      <w:r>
+        <w:rPr>
+          <w:rFonts w:ascii="Times New Roman" w:hAnsi="Times New Roman"/>
+          <w:sz w:val="24"/>
+          <w:szCs w:val="24"/>
+        </w:rPr>
+        <w:t xml:space="preserve">Inspection – This will represent an Inspection having primay key of InspectionID, which also foreign key references Inspector.InspectorID to represent the “Performs” relationship. </w:t>
+      </w:r>
+    </w:p>
+    <w:p>
+      <w:pPr>
+        <w:pStyle w:val="ListParagraph"/>
+        <w:numPr>
+          <w:ilvl w:val="1"/>
+          <w:numId w:val="10"/>
+        </w:numPr>
+        <w:jc w:val="both"/>
+        <w:rPr>
+          <w:rFonts w:ascii="Times New Roman" w:hAnsi="Times New Roman"/>
+          <w:sz w:val="24"/>
+          <w:szCs w:val="24"/>
+        </w:rPr>
+      </w:pPr>
+      <w:r>
+        <w:rPr>
+          <w:rFonts w:ascii="Times New Roman" w:hAnsi="Times New Roman"/>
+          <w:sz w:val="24"/>
+          <w:szCs w:val="24"/>
+        </w:rPr>
+        <w:t>Inspector – This will represent an Inspector having primary key of EmployeeID</w:t>
+      </w:r>
+    </w:p>
+    <w:p>
+      <w:pPr>
+        <w:pStyle w:val="ListParagraph"/>
+        <w:numPr>
+          <w:ilvl w:val="1"/>
+          <w:numId w:val="10"/>
+        </w:numPr>
+        <w:jc w:val="both"/>
+        <w:rPr>
+          <w:rFonts w:ascii="Times New Roman" w:hAnsi="Times New Roman"/>
+          <w:sz w:val="24"/>
+          <w:szCs w:val="24"/>
+        </w:rPr>
+      </w:pPr>
+      <w:r>
+        <w:rPr>
+          <w:rFonts w:ascii="Times New Roman" w:hAnsi="Times New Roman"/>
+          <w:sz w:val="24"/>
+          <w:szCs w:val="24"/>
+        </w:rPr>
+        <w:t>InspectionData – This will represent what an Inspection produces, having only a foreign key reference of InspectionID to Inspection.InspectionID.</w:t>
+      </w:r>
+    </w:p>
+    <w:p>
+      <w:pPr>
+        <w:pStyle w:val="ListParagraph"/>
+        <w:ind w:left="1440"/>
+        <w:jc w:val="both"/>
+        <w:rPr>
+          <w:rFonts w:ascii="Times New Roman" w:hAnsi="Times New Roman"/>
+          <w:sz w:val="24"/>
+          <w:szCs w:val="24"/>
+        </w:rPr>
+      </w:pPr>
+    </w:p>
+    <w:p>
+      <w:pPr>
+        <w:pStyle w:val="ListParagraph"/>
+        <w:ind w:left="360"/>
+        <w:jc w:val="both"/>
+        <w:rPr>
+          <w:rFonts w:ascii="Times New Roman" w:hAnsi="Times New Roman"/>
+          <w:sz w:val="24"/>
+          <w:szCs w:val="24"/>
+        </w:rPr>
+      </w:pPr>
+    </w:p>
+    <w:p>
+      <w:pPr>
+        <w:pStyle w:val="ListParagraph"/>
+        <w:numPr>
+          <w:ilvl w:val="0"/>
+          <w:numId w:val="10"/>
+        </w:numPr>
+        <w:jc w:val="both"/>
+        <w:rPr>
+          <w:rFonts w:ascii="Times New Roman" w:hAnsi="Times New Roman"/>
+          <w:sz w:val="24"/>
+          <w:szCs w:val="24"/>
+        </w:rPr>
+      </w:pPr>
+      <w:r>
+        <w:rPr>
+          <w:rFonts w:ascii="Times New Roman" w:hAnsi="Times New Roman"/>
+          <w:sz w:val="24"/>
+          <w:szCs w:val="24"/>
+        </w:rPr>
         <w:t xml:space="preserve">Write the code for </w:t>
       </w:r>
       <w:r>
@@ -974,30 +1624,107 @@
     </w:p>
     <w:p>
       <w:pPr>
-        <w:jc w:val="both"/>
-        <w:rPr>
-          <w:sz w:val="24"/>
-          <w:szCs w:val="24"/>
-        </w:rPr>
-      </w:pPr>
-    </w:p>
-    <w:p>
-      <w:pPr>
-        <w:jc w:val="both"/>
-        <w:rPr>
-          <w:sz w:val="24"/>
-          <w:szCs w:val="24"/>
-        </w:rPr>
-      </w:pPr>
-      <w:r>
-        <w:rPr>
-          <w:sz w:val="24"/>
-          <w:szCs w:val="24"/>
-        </w:rPr>
-        <w:t>Part 2 of the project will involve adding data and querying for particular results.</w:t>
+        <w:pStyle w:val="ListParagraph"/>
+        <w:numPr>
+          <w:ilvl w:val="1"/>
+          <w:numId w:val="10"/>
+        </w:numPr>
+        <w:jc w:val="both"/>
+        <w:rPr>
+          <w:rFonts w:ascii="Times New Roman" w:hAnsi="Times New Roman"/>
+          <w:sz w:val="24"/>
+          <w:szCs w:val="24"/>
+        </w:rPr>
+      </w:pPr>
+      <w:r>
+        <w:rPr>
+          <w:rFonts w:ascii="Times New Roman" w:hAnsi="Times New Roman"/>
+          <w:sz w:val="24"/>
+          <w:szCs w:val="24"/>
+        </w:rPr>
+        <w:drawing>
+          <wp:inline distT="0" distB="0" distL="0" distR="0" wp14:anchorId="3D5815E5" wp14:editId="2EC6A69B">
+            <wp:extent cx="4020003" cy="1062567"/>
+            <wp:effectExtent l="0" t="0" r="0" b="4445"/>
+            <wp:docPr id="1" name="Picture 1"/>
+            <wp:cNvGraphicFramePr>
+              <a:graphicFrameLocks xmlns:a="http://schemas.openxmlformats.org/drawingml/2006/main" noChangeAspect="1"/>
+            </wp:cNvGraphicFramePr>
+            <a:graphic xmlns:a="http://schemas.openxmlformats.org/drawingml/2006/main">
+              <a:graphicData uri="http://schemas.openxmlformats.org/drawingml/2006/picture">
+                <pic:pic xmlns:pic="http://schemas.openxmlformats.org/drawingml/2006/picture">
+                  <pic:nvPicPr>
+                    <pic:cNvPr id="1" name=""/>
+                    <pic:cNvPicPr/>
+                  </pic:nvPicPr>
+                  <pic:blipFill>
+                    <a:blip r:embed="rId9"/>
+                    <a:stretch>
+                      <a:fillRect/>
+                    </a:stretch>
+                  </pic:blipFill>
+                  <pic:spPr>
+                    <a:xfrm>
+                      <a:off x="0" y="0"/>
+                      <a:ext cx="4184011" cy="1105918"/>
+                    </a:xfrm>
+                    <a:prstGeom prst="rect">
+                      <a:avLst/>
+                    </a:prstGeom>
+                  </pic:spPr>
+                </pic:pic>
+              </a:graphicData>
+            </a:graphic>
+          </wp:inline>
+        </w:drawing>
+      </w:r>
+    </w:p>
+    <w:p>
+      <w:pPr>
+        <w:pStyle w:val="ListParagraph"/>
+        <w:ind w:left="360"/>
+        <w:jc w:val="both"/>
+        <w:rPr>
+          <w:rFonts w:ascii="Times New Roman" w:hAnsi="Times New Roman"/>
+          <w:sz w:val="24"/>
+          <w:szCs w:val="24"/>
+        </w:rPr>
+      </w:pPr>
+    </w:p>
+    <w:p>
+      <w:pPr>
+        <w:jc w:val="both"/>
+        <w:rPr>
+          <w:sz w:val="24"/>
+          <w:szCs w:val="24"/>
+        </w:rPr>
+      </w:pPr>
+    </w:p>
+    <w:p>
+      <w:pPr>
+        <w:jc w:val="both"/>
+        <w:rPr>
+          <w:sz w:val="24"/>
+          <w:szCs w:val="24"/>
+        </w:rPr>
+      </w:pPr>
+      <w:r>
+        <w:rPr>
+          <w:sz w:val="24"/>
+          <w:szCs w:val="24"/>
+        </w:rPr>
+        <w:t>Part 2 of the project will involve adding data and querying for particular results</w:t>
+      </w:r>
+      <w:r>
+        <w:rPr>
+          <w:sz w:val="24"/>
+          <w:szCs w:val="24"/>
+        </w:rPr>
+        <w:t>.</w:t>
       </w:r>
     </w:p>
     <w:sectPr>
+      <w:headerReference w:type="default" r:id="rId10"/>
       <w:pgSz w:w="12240" w:h="15840"/>
       <w:pgMar w:top="1440" w:right="1319" w:bottom="1440" w:left="1319" w:header="720" w:footer="720" w:gutter="0"/>
       <w:cols w:space="720"/>
@@ -1044,9 +1771,135 @@
 </w:footnotes>
 </file>
 
+<file path=word/header1.xml><?xml version="1.0" encoding="utf-8"?>
+<w:hdr xmlns:wpc="http://schemas.microsoft.com/office/word/2010/wordprocessingCanvas" xmlns:cx="http://schemas.microsoft.com/office/drawing/2014/chartex" xmlns:cx1="http://schemas.microsoft.com/office/drawing/2015/9/8/chartex" xmlns:cx2="http://schemas.microsoft.com/office/drawing/2015/10/21/chartex" xmlns:cx3="http://schemas.microsoft.com/office/drawing/2016/5/9/chartex" xmlns:cx4="http://schemas.microsoft.com/office/drawing/2016/5/10/chartex" xmlns:cx5="http://schemas.microsoft.com/office/drawing/2016/5/11/chartex" xmlns:cx6="http://schemas.microsoft.com/office/drawing/2016/5/12/chartex" xmlns:cx7="http://schemas.microsoft.com/office/drawing/2016/5/13/chartex" xmlns:cx8="http://schemas.microsoft.com/office/drawing/2016/5/14/chartex" xmlns:mc="http://schemas.openxmlformats.org/markup-compatibility/2006" xmlns:aink="http://schemas.microsoft.com/office/drawing/2016/ink" xmlns:am3d="http://schemas.microsoft.com/office/drawing/2017/model3d" xmlns:o="urn:schemas-microsoft-com:office:office" xmlns:r="http://schemas.openxmlformats.org/officeDocument/2006/relationships" xmlns:m="http://schemas.openxmlformats.org/officeDocument/2006/math" xmlns:v="urn:schemas-microsoft-com:vml" xmlns:wp14="http://schemas.microsoft.com/office/word/2010/wordprocessingDrawing" xmlns:wp="http://schemas.openxmlformats.org/drawingml/2006/wordprocessingDrawing" xmlns:w10="urn:schemas-microsoft-com:office:word" xmlns:w="http://schemas.openxmlformats.org/wordprocessingml/2006/main" xmlns:w14="http://schemas.microsoft.com/office/word/2010/wordml" xmlns:w15="http://schemas.microsoft.com/office/word/2012/wordml" xmlns:w16cex="http://schemas.microsoft.com/office/word/2018/wordml/cex" xmlns:w16cid="http://schemas.microsoft.com/office/word/2016/wordml/cid" xmlns:w16="http://schemas.microsoft.com/office/word/2018/wordml" xmlns:w16se="http://schemas.microsoft.com/office/word/2015/wordml/symex" xmlns:wpg="http://schemas.microsoft.com/office/word/2010/wordprocessingGroup" xmlns:wpi="http://schemas.microsoft.com/office/word/2010/wordprocessingInk" xmlns:wne="http://schemas.microsoft.com/office/word/2006/wordml" xmlns:wps="http://schemas.microsoft.com/office/word/2010/wordprocessingShape" mc:Ignorable="w14 w15 w16se w16cid w16 w16cex wp14">
+  <w:p>
+    <w:pPr>
+      <w:pStyle w:val="Header"/>
+    </w:pPr>
+    <w:r>
+      <w:t>Thang Nguyen</w:t>
+    </w:r>
+  </w:p>
+</w:hdr>
+</file>
+
 <file path=word/numbering.xml><?xml version="1.0" encoding="utf-8"?>
 <w:numbering xmlns:wpc="http://schemas.microsoft.com/office/word/2010/wordprocessingCanvas" xmlns:cx="http://schemas.microsoft.com/office/drawing/2014/chartex" xmlns:cx1="http://schemas.microsoft.com/office/drawing/2015/9/8/chartex" xmlns:cx2="http://schemas.microsoft.com/office/drawing/2015/10/21/chartex" xmlns:cx3="http://schemas.microsoft.com/office/drawing/2016/5/9/chartex" xmlns:cx4="http://schemas.microsoft.com/office/drawing/2016/5/10/chartex" xmlns:cx5="http://schemas.microsoft.com/office/drawing/2016/5/11/chartex" xmlns:cx6="http://schemas.microsoft.com/office/drawing/2016/5/12/chartex" xmlns:cx7="http://schemas.microsoft.com/office/drawing/2016/5/13/chartex" xmlns:cx8="http://schemas.microsoft.com/office/drawing/2016/5/14/chartex" xmlns:mc="http://schemas.openxmlformats.org/markup-compatibility/2006" xmlns:aink="http://schemas.microsoft.com/office/drawing/2016/ink" xmlns:am3d="http://schemas.microsoft.com/office/drawing/2017/model3d" xmlns:o="urn:schemas-microsoft-com:office:office" xmlns:r="http://schemas.openxmlformats.org/officeDocument/2006/relationships" xmlns:m="http://schemas.openxmlformats.org/officeDocument/2006/math" xmlns:v="urn:schemas-microsoft-com:vml" xmlns:wp14="http://schemas.microsoft.com/office/word/2010/wordprocessingDrawing" xmlns:wp="http://schemas.openxmlformats.org/drawingml/2006/wordprocessingDrawing" xmlns:w10="urn:schemas-microsoft-com:office:word" xmlns:w="http://schemas.openxmlformats.org/wordprocessingml/2006/main" xmlns:w14="http://schemas.microsoft.com/office/word/2010/wordml" xmlns:w15="http://schemas.microsoft.com/office/word/2012/wordml" xmlns:w16cex="http://schemas.microsoft.com/office/word/2018/wordml/cex" xmlns:w16cid="http://schemas.microsoft.com/office/word/2016/wordml/cid" xmlns:w16="http://schemas.microsoft.com/office/word/2018/wordml" xmlns:w16se="http://schemas.microsoft.com/office/word/2015/wordml/symex" xmlns:wpg="http://schemas.microsoft.com/office/word/2010/wordprocessingGroup" xmlns:wpi="http://schemas.microsoft.com/office/word/2010/wordprocessingInk" xmlns:wne="http://schemas.microsoft.com/office/word/2006/wordml" xmlns:wps="http://schemas.microsoft.com/office/word/2010/wordprocessingShape" mc:Ignorable="w14 w15 w16se w16cid w16 w16cex wp14">
   <w:abstractNum w:abstractNumId="0" w15:restartNumberingAfterBreak="0">
+    <w:nsid w:val="00C10CC9"/>
+    <w:multiLevelType w:val="hybridMultilevel"/>
+    <w:tmpl w:val="5CA820C6"/>
+    <w:lvl w:ilvl="0" w:tplc="04090001">
+      <w:start w:val="1"/>
+      <w:numFmt w:val="bullet"/>
+      <w:lvlText w:val=""/>
+      <w:lvlJc w:val="left"/>
+      <w:pPr>
+        <w:ind w:left="720" w:hanging="360"/>
+      </w:pPr>
+      <w:rPr>
+        <w:rFonts w:ascii="Symbol" w:hAnsi="Symbol" w:hint="default"/>
+      </w:rPr>
+    </w:lvl>
+    <w:lvl w:ilvl="1" w:tplc="04090003" w:tentative="1">
+      <w:start w:val="1"/>
+      <w:numFmt w:val="bullet"/>
+      <w:lvlText w:val="o"/>
+      <w:lvlJc w:val="left"/>
+      <w:pPr>
+        <w:ind w:left="1440" w:hanging="360"/>
+      </w:pPr>
+      <w:rPr>
+        <w:rFonts w:ascii="Courier New" w:hAnsi="Courier New" w:cs="Courier New" w:hint="default"/>
+      </w:rPr>
+    </w:lvl>
+    <w:lvl w:ilvl="2" w:tplc="04090005" w:tentative="1">
+      <w:start w:val="1"/>
+      <w:numFmt w:val="bullet"/>
+      <w:lvlText w:val=""/>
+      <w:lvlJc w:val="left"/>
+      <w:pPr>
+        <w:ind w:left="2160" w:hanging="360"/>
+      </w:pPr>
+      <w:rPr>
+        <w:rFonts w:ascii="Wingdings" w:hAnsi="Wingdings" w:hint="default"/>
+      </w:rPr>
+    </w:lvl>
+    <w:lvl w:ilvl="3" w:tplc="04090001" w:tentative="1">
+      <w:start w:val="1"/>
+      <w:numFmt w:val="bullet"/>
+      <w:lvlText w:val=""/>
+      <w:lvlJc w:val="left"/>
+      <w:pPr>
+        <w:ind w:left="2880" w:hanging="360"/>
+      </w:pPr>
+      <w:rPr>
+        <w:rFonts w:ascii="Symbol" w:hAnsi="Symbol" w:hint="default"/>
+      </w:rPr>
+    </w:lvl>
+    <w:lvl w:ilvl="4" w:tplc="04090003" w:tentative="1">
+      <w:start w:val="1"/>
+      <w:numFmt w:val="bullet"/>
+      <w:lvlText w:val="o"/>
+      <w:lvlJc w:val="left"/>
+      <w:pPr>
+        <w:ind w:left="3600" w:hanging="360"/>
+      </w:pPr>
+      <w:rPr>
+        <w:rFonts w:ascii="Courier New" w:hAnsi="Courier New" w:cs="Courier New" w:hint="default"/>
+      </w:rPr>
+    </w:lvl>
+    <w:lvl w:ilvl="5" w:tplc="04090005" w:tentative="1">
+      <w:start w:val="1"/>
+      <w:numFmt w:val="bullet"/>
+      <w:lvlText w:val=""/>
+      <w:lvlJc w:val="left"/>
+      <w:pPr>
+        <w:ind w:left="4320" w:hanging="360"/>
+      </w:pPr>
+      <w:rPr>
+        <w:rFonts w:ascii="Wingdings" w:hAnsi="Wingdings" w:hint="default"/>
+      </w:rPr>
+    </w:lvl>
+    <w:lvl w:ilvl="6" w:tplc="04090001" w:tentative="1">
+      <w:start w:val="1"/>
+      <w:numFmt w:val="bullet"/>
+      <w:lvlText w:val=""/>
+      <w:lvlJc w:val="left"/>
+      <w:pPr>
+        <w:ind w:left="5040" w:hanging="360"/>
+      </w:pPr>
+      <w:rPr>
+        <w:rFonts w:ascii="Symbol" w:hAnsi="Symbol" w:hint="default"/>
+      </w:rPr>
+    </w:lvl>
+    <w:lvl w:ilvl="7" w:tplc="04090003" w:tentative="1">
+      <w:start w:val="1"/>
+      <w:numFmt w:val="bullet"/>
+      <w:lvlText w:val="o"/>
+      <w:lvlJc w:val="left"/>
+      <w:pPr>
+        <w:ind w:left="5760" w:hanging="360"/>
+      </w:pPr>
+      <w:rPr>
+        <w:rFonts w:ascii="Courier New" w:hAnsi="Courier New" w:cs="Courier New" w:hint="default"/>
+      </w:rPr>
+    </w:lvl>
+    <w:lvl w:ilvl="8" w:tplc="04090005" w:tentative="1">
+      <w:start w:val="1"/>
+      <w:numFmt w:val="bullet"/>
+      <w:lvlText w:val=""/>
+      <w:lvlJc w:val="left"/>
+      <w:pPr>
+        <w:ind w:left="6480" w:hanging="360"/>
+      </w:pPr>
+      <w:rPr>
+        <w:rFonts w:ascii="Wingdings" w:hAnsi="Wingdings" w:hint="default"/>
+      </w:rPr>
+    </w:lvl>
+  </w:abstractNum>
+  <w:abstractNum w:abstractNumId="1" w15:restartNumberingAfterBreak="0">
     <w:nsid w:val="10FC4D8A"/>
     <w:multiLevelType w:val="hybridMultilevel"/>
     <w:tmpl w:val="75603F44"/>
@@ -1135,7 +1988,7 @@
       </w:pPr>
     </w:lvl>
   </w:abstractNum>
-  <w:abstractNum w:abstractNumId="1" w15:restartNumberingAfterBreak="0">
+  <w:abstractNum w:abstractNumId="2" w15:restartNumberingAfterBreak="0">
     <w:nsid w:val="247142BB"/>
     <w:multiLevelType w:val="singleLevel"/>
     <w:tmpl w:val="A2D67896"/>
@@ -1155,7 +2008,7 @@
       </w:rPr>
     </w:lvl>
   </w:abstractNum>
-  <w:abstractNum w:abstractNumId="2" w15:restartNumberingAfterBreak="0">
+  <w:abstractNum w:abstractNumId="3" w15:restartNumberingAfterBreak="0">
     <w:nsid w:val="2B243ED7"/>
     <w:multiLevelType w:val="hybridMultilevel"/>
     <w:tmpl w:val="EE4EE352"/>
@@ -1268,7 +2121,7 @@
       </w:rPr>
     </w:lvl>
   </w:abstractNum>
-  <w:abstractNum w:abstractNumId="3" w15:restartNumberingAfterBreak="0">
+  <w:abstractNum w:abstractNumId="4" w15:restartNumberingAfterBreak="0">
     <w:nsid w:val="3DDF59AF"/>
     <w:multiLevelType w:val="singleLevel"/>
     <w:tmpl w:val="A2D67896"/>
@@ -1288,7 +2141,7 @@
       </w:rPr>
     </w:lvl>
   </w:abstractNum>
-  <w:abstractNum w:abstractNumId="4" w15:restartNumberingAfterBreak="0">
+  <w:abstractNum w:abstractNumId="5" w15:restartNumberingAfterBreak="0">
     <w:nsid w:val="503138F5"/>
     <w:multiLevelType w:val="hybridMultilevel"/>
     <w:tmpl w:val="A2EE16E6"/>
@@ -1401,7 +2254,7 @@
       </w:rPr>
     </w:lvl>
   </w:abstractNum>
-  <w:abstractNum w:abstractNumId="5" w15:restartNumberingAfterBreak="0">
+  <w:abstractNum w:abstractNumId="6" w15:restartNumberingAfterBreak="0">
     <w:nsid w:val="53F77F3D"/>
     <w:multiLevelType w:val="singleLevel"/>
     <w:tmpl w:val="0409000F"/>
@@ -1421,7 +2274,7 @@
       </w:rPr>
     </w:lvl>
   </w:abstractNum>
-  <w:abstractNum w:abstractNumId="6" w15:restartNumberingAfterBreak="0">
+  <w:abstractNum w:abstractNumId="7" w15:restartNumberingAfterBreak="0">
     <w:nsid w:val="54477851"/>
     <w:multiLevelType w:val="hybridMultilevel"/>
     <w:tmpl w:val="02E8C038"/>
@@ -1510,7 +2363,7 @@
       </w:pPr>
     </w:lvl>
   </w:abstractNum>
-  <w:abstractNum w:abstractNumId="7" w15:restartNumberingAfterBreak="0">
+  <w:abstractNum w:abstractNumId="8" w15:restartNumberingAfterBreak="0">
     <w:nsid w:val="583403A2"/>
     <w:multiLevelType w:val="hybridMultilevel"/>
     <w:tmpl w:val="3F528880"/>
@@ -1535,7 +2388,7 @@
         <w:ind w:left="1440" w:hanging="360"/>
       </w:pPr>
     </w:lvl>
-    <w:lvl w:ilvl="2" w:tplc="0409001B" w:tentative="1">
+    <w:lvl w:ilvl="2" w:tplc="0409001B">
       <w:start w:val="1"/>
       <w:numFmt w:val="lowerRoman"/>
       <w:lvlText w:val="%3."/>
@@ -1544,7 +2397,7 @@
         <w:ind w:left="2160" w:hanging="180"/>
       </w:pPr>
     </w:lvl>
-    <w:lvl w:ilvl="3" w:tplc="0409000F" w:tentative="1">
+    <w:lvl w:ilvl="3" w:tplc="0409000F">
       <w:start w:val="1"/>
       <w:numFmt w:val="decimal"/>
       <w:lvlText w:val="%4."/>
@@ -1553,7 +2406,7 @@
         <w:ind w:left="2880" w:hanging="360"/>
       </w:pPr>
     </w:lvl>
-    <w:lvl w:ilvl="4" w:tplc="04090019" w:tentative="1">
+    <w:lvl w:ilvl="4" w:tplc="04090019">
       <w:start w:val="1"/>
       <w:numFmt w:val="lowerLetter"/>
       <w:lvlText w:val="%5."/>
@@ -1562,7 +2415,7 @@
         <w:ind w:left="3600" w:hanging="360"/>
       </w:pPr>
     </w:lvl>
-    <w:lvl w:ilvl="5" w:tplc="0409001B" w:tentative="1">
+    <w:lvl w:ilvl="5" w:tplc="0409001B">
       <w:start w:val="1"/>
       <w:numFmt w:val="lowerRoman"/>
       <w:lvlText w:val="%6."/>
@@ -1599,7 +2452,7 @@
       </w:pPr>
     </w:lvl>
   </w:abstractNum>
-  <w:abstractNum w:abstractNumId="8" w15:restartNumberingAfterBreak="0">
+  <w:abstractNum w:abstractNumId="9" w15:restartNumberingAfterBreak="0">
     <w:nsid w:val="5D542AB8"/>
     <w:multiLevelType w:val="hybridMultilevel"/>
     <w:tmpl w:val="206640EC"/>
@@ -1685,7 +2538,7 @@
       </w:pPr>
     </w:lvl>
   </w:abstractNum>
-  <w:abstractNum w:abstractNumId="9" w15:restartNumberingAfterBreak="0">
+  <w:abstractNum w:abstractNumId="10" w15:restartNumberingAfterBreak="0">
     <w:nsid w:val="6DC86324"/>
     <w:multiLevelType w:val="singleLevel"/>
     <w:tmpl w:val="0409000F"/>
@@ -1703,34 +2556,37 @@
     </w:lvl>
   </w:abstractNum>
   <w:num w:numId="1">
+    <w:abstractNumId w:val="10"/>
+  </w:num>
+  <w:num w:numId="2">
+    <w:abstractNumId w:val="2"/>
+  </w:num>
+  <w:num w:numId="3">
+    <w:abstractNumId w:val="4"/>
+  </w:num>
+  <w:num w:numId="4">
+    <w:abstractNumId w:val="6"/>
+  </w:num>
+  <w:num w:numId="5">
+    <w:abstractNumId w:val="1"/>
+  </w:num>
+  <w:num w:numId="6">
+    <w:abstractNumId w:val="7"/>
+  </w:num>
+  <w:num w:numId="7">
+    <w:abstractNumId w:val="3"/>
+  </w:num>
+  <w:num w:numId="8">
+    <w:abstractNumId w:val="5"/>
+  </w:num>
+  <w:num w:numId="9">
     <w:abstractNumId w:val="9"/>
   </w:num>
-  <w:num w:numId="2">
-    <w:abstractNumId w:val="1"/>
-  </w:num>
-  <w:num w:numId="3">
-    <w:abstractNumId w:val="3"/>
-  </w:num>
-  <w:num w:numId="4">
-    <w:abstractNumId w:val="5"/>
-  </w:num>
-  <w:num w:numId="5">
-    <w:abstractNumId w:val="0"/>
-  </w:num>
-  <w:num w:numId="6">
-    <w:abstractNumId w:val="6"/>
-  </w:num>
-  <w:num w:numId="7">
-    <w:abstractNumId w:val="2"/>
-  </w:num>
-  <w:num w:numId="8">
-    <w:abstractNumId w:val="4"/>
-  </w:num>
-  <w:num w:numId="9">
+  <w:num w:numId="10">
     <w:abstractNumId w:val="8"/>
   </w:num>
-  <w:num w:numId="10">
-    <w:abstractNumId w:val="7"/>
+  <w:num w:numId="11">
+    <w:abstractNumId w:val="0"/>
   </w:num>
 </w:numbering>
 </file>
@@ -1891,6 +2747,9 @@
     <w:lsdException w:name="Table Subtle 1" w:semiHidden="1" w:unhideWhenUsed="1"/>
     <w:lsdException w:name="Table Subtle 2" w:semiHidden="1" w:unhideWhenUsed="1"/>
     <w:lsdException w:name="Table Web 1" w:semiHidden="1" w:unhideWhenUsed="1"/>
+    <w:lsdException w:name="Table Web 2" w:semiHidden="1" w:unhideWhenUsed="1"/>
+    <w:lsdException w:name="Table Web 3" w:semiHidden="1" w:unhideWhenUsed="1"/>
+    <w:lsdException w:name="Table Theme" w:semiHidden="1" w:unhideWhenUsed="1"/>
     <w:lsdException w:name="Placeholder Text" w:semiHidden="1" w:uiPriority="99"/>
     <w:lsdException w:name="No Spacing" w:uiPriority="1" w:qFormat="1"/>
     <w:lsdException w:name="Light Shading" w:uiPriority="60"/>

</xml_diff>